<commit_message>
Outlining the project proposal document
</commit_message>
<xml_diff>
--- a/onlineStoreProject/document/ProjectPlan.docx
+++ b/onlineStoreProject/document/ProjectPlan.docx
@@ -3,8 +3,248 @@
 <w:document xmlns:wpc="http://schemas.microsoft.com/office/word/2010/wordprocessingCanvas" xmlns:mo="http://schemas.microsoft.com/office/mac/office/2008/main" xmlns:mc="http://schemas.openxmlformats.org/markup-compatibility/2006" xmlns:mv="urn:schemas-microsoft-com:mac:vml" xmlns:o="urn:schemas-microsoft-com:office:office" xmlns:r="http://schemas.openxmlformats.org/officeDocument/2006/relationships" xmlns:m="http://schemas.openxmlformats.org/officeDocument/2006/math" xmlns:v="urn:schemas-microsoft-com:vml" xmlns:wp14="http://schemas.microsoft.com/office/word/2010/wordprocessingDrawing" xmlns:wp="http://schemas.openxmlformats.org/drawingml/2006/wordprocessingDrawing" xmlns:w10="urn:schemas-microsoft-com:office:word" xmlns:w="http://schemas.openxmlformats.org/wordprocessingml/2006/main" xmlns:w14="http://schemas.microsoft.com/office/word/2010/wordml" xmlns:w15="http://schemas.microsoft.com/office/word/2012/wordml" xmlns:wpg="http://schemas.microsoft.com/office/word/2010/wordprocessingGroup" xmlns:wpi="http://schemas.microsoft.com/office/word/2010/wordprocessingInk" xmlns:wne="http://schemas.microsoft.com/office/word/2006/wordml" xmlns:wps="http://schemas.microsoft.com/office/word/2010/wordprocessingShape" mc:Ignorable="w14 w15 wp14">
   <w:body>
     <w:p>
+      <w:pPr>
+        <w:pStyle w:val="Heading1"/>
+        <w:rPr>
+          <w:rStyle w:val="IntenseReference"/>
+        </w:rPr>
+      </w:pPr>
+      <w:r>
+        <w:rPr>
+          <w:rStyle w:val="IntenseReference"/>
+        </w:rPr>
+        <w:t>Introduction</w:t>
+      </w:r>
+    </w:p>
+    <w:p>
+      <w:pPr>
+        <w:pStyle w:val="Heading1"/>
+        <w:rPr>
+          <w:rStyle w:val="IntenseReference"/>
+        </w:rPr>
+      </w:pPr>
+    </w:p>
+    <w:p>
+      <w:pPr>
+        <w:pStyle w:val="Heading1"/>
+        <w:rPr>
+          <w:rStyle w:val="IntenseReference"/>
+        </w:rPr>
+      </w:pPr>
+      <w:r>
+        <w:rPr>
+          <w:rStyle w:val="IntenseReference"/>
+        </w:rPr>
+        <w:t>Project Goals and Objectives</w:t>
+      </w:r>
+    </w:p>
+    <w:p>
+      <w:pPr>
+        <w:pStyle w:val="Heading1"/>
+        <w:rPr>
+          <w:rStyle w:val="IntenseReference"/>
+        </w:rPr>
+      </w:pPr>
+    </w:p>
+    <w:p>
+      <w:pPr>
+        <w:pStyle w:val="Heading1"/>
+        <w:rPr>
+          <w:rStyle w:val="IntenseReference"/>
+        </w:rPr>
+      </w:pPr>
+      <w:r>
+        <w:rPr>
+          <w:rStyle w:val="IntenseReference"/>
+        </w:rPr>
+        <w:t>Project Success Criteria</w:t>
+      </w:r>
+    </w:p>
+    <w:p>
+      <w:pPr>
+        <w:pStyle w:val="Heading1"/>
+        <w:rPr>
+          <w:rStyle w:val="IntenseReference"/>
+        </w:rPr>
+      </w:pPr>
+    </w:p>
+    <w:p>
+      <w:pPr>
+        <w:pStyle w:val="Heading1"/>
+        <w:rPr>
+          <w:rStyle w:val="IntenseReference"/>
+        </w:rPr>
+      </w:pPr>
+      <w:r>
+        <w:rPr>
+          <w:rStyle w:val="IntenseReference"/>
+        </w:rPr>
+        <w:t>Functional Specification</w:t>
+      </w:r>
+    </w:p>
+    <w:p>
+      <w:pPr>
+        <w:pStyle w:val="Heading1"/>
+        <w:rPr>
+          <w:rStyle w:val="IntenseReference"/>
+        </w:rPr>
+      </w:pPr>
+    </w:p>
+    <w:p>
+      <w:pPr>
+        <w:pStyle w:val="Heading1"/>
+        <w:rPr>
+          <w:rStyle w:val="IntenseReference"/>
+        </w:rPr>
+      </w:pPr>
+      <w:r>
+        <w:rPr>
+          <w:rStyle w:val="IntenseReference"/>
+        </w:rPr>
+        <w:t>Technical Requirements</w:t>
+      </w:r>
+    </w:p>
+    <w:p>
+      <w:pPr>
+        <w:pStyle w:val="Heading1"/>
+        <w:rPr>
+          <w:rStyle w:val="IntenseReference"/>
+        </w:rPr>
+      </w:pPr>
+    </w:p>
+    <w:p>
+      <w:pPr>
+        <w:pStyle w:val="Heading1"/>
+        <w:rPr>
+          <w:rStyle w:val="IntenseReference"/>
+        </w:rPr>
+      </w:pPr>
+      <w:r>
+        <w:rPr>
+          <w:rStyle w:val="IntenseReference"/>
+        </w:rPr>
+        <w:t>Work Breakdown Structure</w:t>
+      </w:r>
+    </w:p>
+    <w:p>
+      <w:pPr>
+        <w:pStyle w:val="Heading1"/>
+        <w:rPr>
+          <w:rStyle w:val="IntenseReference"/>
+        </w:rPr>
+      </w:pPr>
+    </w:p>
+    <w:p>
+      <w:pPr>
+        <w:pStyle w:val="Heading1"/>
+        <w:rPr>
+          <w:rStyle w:val="IntenseReference"/>
+        </w:rPr>
+      </w:pPr>
+      <w:proofErr w:type="spellStart"/>
+      <w:r>
+        <w:rPr>
+          <w:rStyle w:val="IntenseReference"/>
+        </w:rPr>
+        <w:t>WireFrame</w:t>
+      </w:r>
+      <w:proofErr w:type="spellEnd"/>
+    </w:p>
+    <w:p>
+      <w:pPr>
+        <w:pStyle w:val="Heading1"/>
+        <w:rPr>
+          <w:rStyle w:val="IntenseReference"/>
+        </w:rPr>
+      </w:pPr>
+    </w:p>
+    <w:p>
+      <w:pPr>
+        <w:pStyle w:val="Heading1"/>
+        <w:rPr>
+          <w:rStyle w:val="IntenseReference"/>
+        </w:rPr>
+      </w:pPr>
+      <w:r>
+        <w:rPr>
+          <w:rStyle w:val="IntenseReference"/>
+        </w:rPr>
+        <w:t>Concept</w:t>
+      </w:r>
       <w:bookmarkStart w:id="0" w:name="_GoBack"/>
       <w:bookmarkEnd w:id="0"/>
+    </w:p>
+    <w:p>
+      <w:pPr>
+        <w:pStyle w:val="Heading2"/>
+        <w:numPr>
+          <w:ilvl w:val="0"/>
+          <w:numId w:val="2"/>
+        </w:numPr>
+        <w:rPr>
+          <w:lang w:val="en-AU"/>
+        </w:rPr>
+      </w:pPr>
+      <w:r>
+        <w:rPr>
+          <w:lang w:val="en-AU"/>
+        </w:rPr>
+        <w:t>Determine audience</w:t>
+      </w:r>
+    </w:p>
+    <w:p>
+      <w:pPr>
+        <w:pStyle w:val="Heading2"/>
+        <w:numPr>
+          <w:ilvl w:val="0"/>
+          <w:numId w:val="2"/>
+        </w:numPr>
+        <w:rPr>
+          <w:lang w:val="en-AU"/>
+        </w:rPr>
+      </w:pPr>
+      <w:r>
+        <w:rPr>
+          <w:lang w:val="en-AU"/>
+        </w:rPr>
+        <w:t>Determine content</w:t>
+      </w:r>
+    </w:p>
+    <w:p>
+      <w:pPr>
+        <w:pStyle w:val="Heading2"/>
+        <w:numPr>
+          <w:ilvl w:val="0"/>
+          <w:numId w:val="2"/>
+        </w:numPr>
+        <w:rPr>
+          <w:lang w:val="en-AU"/>
+        </w:rPr>
+      </w:pPr>
+      <w:r>
+        <w:rPr>
+          <w:lang w:val="en-AU"/>
+        </w:rPr>
+        <w:t>Determine Database content</w:t>
+      </w:r>
+    </w:p>
+    <w:p>
+      <w:pPr>
+        <w:pStyle w:val="Heading2"/>
+        <w:numPr>
+          <w:ilvl w:val="0"/>
+          <w:numId w:val="2"/>
+        </w:numPr>
+        <w:rPr>
+          <w:lang w:val="en-AU"/>
+        </w:rPr>
+      </w:pPr>
+      <w:r>
+        <w:rPr>
+          <w:lang w:val="en-AU"/>
+        </w:rPr>
+        <w:t>ERD diagram</w:t>
+      </w:r>
     </w:p>
     <w:sectPr>
       <w:pgSz w:w="11900" w:h="16840"/>
@@ -14,6 +254,243 @@
     </w:sectPr>
   </w:body>
 </w:document>
+</file>
+
+<file path=word/numbering.xml><?xml version="1.0" encoding="utf-8"?>
+<w:numbering xmlns:wpc="http://schemas.microsoft.com/office/word/2010/wordprocessingCanvas" xmlns:mo="http://schemas.microsoft.com/office/mac/office/2008/main" xmlns:mc="http://schemas.openxmlformats.org/markup-compatibility/2006" xmlns:mv="urn:schemas-microsoft-com:mac:vml" xmlns:o="urn:schemas-microsoft-com:office:office" xmlns:r="http://schemas.openxmlformats.org/officeDocument/2006/relationships" xmlns:m="http://schemas.openxmlformats.org/officeDocument/2006/math" xmlns:v="urn:schemas-microsoft-com:vml" xmlns:wp14="http://schemas.microsoft.com/office/word/2010/wordprocessingDrawing" xmlns:wp="http://schemas.openxmlformats.org/drawingml/2006/wordprocessingDrawing" xmlns:w10="urn:schemas-microsoft-com:office:word" xmlns:w="http://schemas.openxmlformats.org/wordprocessingml/2006/main" xmlns:w14="http://schemas.microsoft.com/office/word/2010/wordml" xmlns:w15="http://schemas.microsoft.com/office/word/2012/wordml" xmlns:wpg="http://schemas.microsoft.com/office/word/2010/wordprocessingGroup" xmlns:wpi="http://schemas.microsoft.com/office/word/2010/wordprocessingInk" xmlns:wne="http://schemas.microsoft.com/office/word/2006/wordml" xmlns:wps="http://schemas.microsoft.com/office/word/2010/wordprocessingShape" mc:Ignorable="w14 w15 wp14">
+  <w:abstractNum w:abstractNumId="0">
+    <w:nsid w:val="0DFD5CDA"/>
+    <w:multiLevelType w:val="hybridMultilevel"/>
+    <w:tmpl w:val="ABF8BF2A"/>
+    <w:lvl w:ilvl="0" w:tplc="08090001">
+      <w:start w:val="1"/>
+      <w:numFmt w:val="bullet"/>
+      <w:lvlText w:val=""/>
+      <w:lvlJc w:val="left"/>
+      <w:pPr>
+        <w:ind w:left="720" w:hanging="360"/>
+      </w:pPr>
+      <w:rPr>
+        <w:rFonts w:ascii="Symbol" w:hAnsi="Symbol" w:hint="default"/>
+      </w:rPr>
+    </w:lvl>
+    <w:lvl w:ilvl="1" w:tplc="08090003" w:tentative="1">
+      <w:start w:val="1"/>
+      <w:numFmt w:val="bullet"/>
+      <w:lvlText w:val="o"/>
+      <w:lvlJc w:val="left"/>
+      <w:pPr>
+        <w:ind w:left="1440" w:hanging="360"/>
+      </w:pPr>
+      <w:rPr>
+        <w:rFonts w:ascii="Courier New" w:hAnsi="Courier New" w:cs="Courier New" w:hint="default"/>
+      </w:rPr>
+    </w:lvl>
+    <w:lvl w:ilvl="2" w:tplc="08090005" w:tentative="1">
+      <w:start w:val="1"/>
+      <w:numFmt w:val="bullet"/>
+      <w:lvlText w:val=""/>
+      <w:lvlJc w:val="left"/>
+      <w:pPr>
+        <w:ind w:left="2160" w:hanging="360"/>
+      </w:pPr>
+      <w:rPr>
+        <w:rFonts w:ascii="Wingdings" w:hAnsi="Wingdings" w:hint="default"/>
+      </w:rPr>
+    </w:lvl>
+    <w:lvl w:ilvl="3" w:tplc="08090001" w:tentative="1">
+      <w:start w:val="1"/>
+      <w:numFmt w:val="bullet"/>
+      <w:lvlText w:val=""/>
+      <w:lvlJc w:val="left"/>
+      <w:pPr>
+        <w:ind w:left="2880" w:hanging="360"/>
+      </w:pPr>
+      <w:rPr>
+        <w:rFonts w:ascii="Symbol" w:hAnsi="Symbol" w:hint="default"/>
+      </w:rPr>
+    </w:lvl>
+    <w:lvl w:ilvl="4" w:tplc="08090003" w:tentative="1">
+      <w:start w:val="1"/>
+      <w:numFmt w:val="bullet"/>
+      <w:lvlText w:val="o"/>
+      <w:lvlJc w:val="left"/>
+      <w:pPr>
+        <w:ind w:left="3600" w:hanging="360"/>
+      </w:pPr>
+      <w:rPr>
+        <w:rFonts w:ascii="Courier New" w:hAnsi="Courier New" w:cs="Courier New" w:hint="default"/>
+      </w:rPr>
+    </w:lvl>
+    <w:lvl w:ilvl="5" w:tplc="08090005" w:tentative="1">
+      <w:start w:val="1"/>
+      <w:numFmt w:val="bullet"/>
+      <w:lvlText w:val=""/>
+      <w:lvlJc w:val="left"/>
+      <w:pPr>
+        <w:ind w:left="4320" w:hanging="360"/>
+      </w:pPr>
+      <w:rPr>
+        <w:rFonts w:ascii="Wingdings" w:hAnsi="Wingdings" w:hint="default"/>
+      </w:rPr>
+    </w:lvl>
+    <w:lvl w:ilvl="6" w:tplc="08090001" w:tentative="1">
+      <w:start w:val="1"/>
+      <w:numFmt w:val="bullet"/>
+      <w:lvlText w:val=""/>
+      <w:lvlJc w:val="left"/>
+      <w:pPr>
+        <w:ind w:left="5040" w:hanging="360"/>
+      </w:pPr>
+      <w:rPr>
+        <w:rFonts w:ascii="Symbol" w:hAnsi="Symbol" w:hint="default"/>
+      </w:rPr>
+    </w:lvl>
+    <w:lvl w:ilvl="7" w:tplc="08090003" w:tentative="1">
+      <w:start w:val="1"/>
+      <w:numFmt w:val="bullet"/>
+      <w:lvlText w:val="o"/>
+      <w:lvlJc w:val="left"/>
+      <w:pPr>
+        <w:ind w:left="5760" w:hanging="360"/>
+      </w:pPr>
+      <w:rPr>
+        <w:rFonts w:ascii="Courier New" w:hAnsi="Courier New" w:cs="Courier New" w:hint="default"/>
+      </w:rPr>
+    </w:lvl>
+    <w:lvl w:ilvl="8" w:tplc="08090005" w:tentative="1">
+      <w:start w:val="1"/>
+      <w:numFmt w:val="bullet"/>
+      <w:lvlText w:val=""/>
+      <w:lvlJc w:val="left"/>
+      <w:pPr>
+        <w:ind w:left="6480" w:hanging="360"/>
+      </w:pPr>
+      <w:rPr>
+        <w:rFonts w:ascii="Wingdings" w:hAnsi="Wingdings" w:hint="default"/>
+      </w:rPr>
+    </w:lvl>
+  </w:abstractNum>
+  <w:abstractNum w:abstractNumId="1">
+    <w:nsid w:val="36830BDF"/>
+    <w:multiLevelType w:val="hybridMultilevel"/>
+    <w:tmpl w:val="171C049E"/>
+    <w:lvl w:ilvl="0" w:tplc="08090001">
+      <w:start w:val="1"/>
+      <w:numFmt w:val="bullet"/>
+      <w:lvlText w:val=""/>
+      <w:lvlJc w:val="left"/>
+      <w:pPr>
+        <w:ind w:left="720" w:hanging="360"/>
+      </w:pPr>
+      <w:rPr>
+        <w:rFonts w:ascii="Symbol" w:hAnsi="Symbol" w:hint="default"/>
+      </w:rPr>
+    </w:lvl>
+    <w:lvl w:ilvl="1" w:tplc="08090003" w:tentative="1">
+      <w:start w:val="1"/>
+      <w:numFmt w:val="bullet"/>
+      <w:lvlText w:val="o"/>
+      <w:lvlJc w:val="left"/>
+      <w:pPr>
+        <w:ind w:left="1440" w:hanging="360"/>
+      </w:pPr>
+      <w:rPr>
+        <w:rFonts w:ascii="Courier New" w:hAnsi="Courier New" w:cs="Courier New" w:hint="default"/>
+      </w:rPr>
+    </w:lvl>
+    <w:lvl w:ilvl="2" w:tplc="08090005" w:tentative="1">
+      <w:start w:val="1"/>
+      <w:numFmt w:val="bullet"/>
+      <w:lvlText w:val=""/>
+      <w:lvlJc w:val="left"/>
+      <w:pPr>
+        <w:ind w:left="2160" w:hanging="360"/>
+      </w:pPr>
+      <w:rPr>
+        <w:rFonts w:ascii="Wingdings" w:hAnsi="Wingdings" w:hint="default"/>
+      </w:rPr>
+    </w:lvl>
+    <w:lvl w:ilvl="3" w:tplc="08090001" w:tentative="1">
+      <w:start w:val="1"/>
+      <w:numFmt w:val="bullet"/>
+      <w:lvlText w:val=""/>
+      <w:lvlJc w:val="left"/>
+      <w:pPr>
+        <w:ind w:left="2880" w:hanging="360"/>
+      </w:pPr>
+      <w:rPr>
+        <w:rFonts w:ascii="Symbol" w:hAnsi="Symbol" w:hint="default"/>
+      </w:rPr>
+    </w:lvl>
+    <w:lvl w:ilvl="4" w:tplc="08090003" w:tentative="1">
+      <w:start w:val="1"/>
+      <w:numFmt w:val="bullet"/>
+      <w:lvlText w:val="o"/>
+      <w:lvlJc w:val="left"/>
+      <w:pPr>
+        <w:ind w:left="3600" w:hanging="360"/>
+      </w:pPr>
+      <w:rPr>
+        <w:rFonts w:ascii="Courier New" w:hAnsi="Courier New" w:cs="Courier New" w:hint="default"/>
+      </w:rPr>
+    </w:lvl>
+    <w:lvl w:ilvl="5" w:tplc="08090005" w:tentative="1">
+      <w:start w:val="1"/>
+      <w:numFmt w:val="bullet"/>
+      <w:lvlText w:val=""/>
+      <w:lvlJc w:val="left"/>
+      <w:pPr>
+        <w:ind w:left="4320" w:hanging="360"/>
+      </w:pPr>
+      <w:rPr>
+        <w:rFonts w:ascii="Wingdings" w:hAnsi="Wingdings" w:hint="default"/>
+      </w:rPr>
+    </w:lvl>
+    <w:lvl w:ilvl="6" w:tplc="08090001" w:tentative="1">
+      <w:start w:val="1"/>
+      <w:numFmt w:val="bullet"/>
+      <w:lvlText w:val=""/>
+      <w:lvlJc w:val="left"/>
+      <w:pPr>
+        <w:ind w:left="5040" w:hanging="360"/>
+      </w:pPr>
+      <w:rPr>
+        <w:rFonts w:ascii="Symbol" w:hAnsi="Symbol" w:hint="default"/>
+      </w:rPr>
+    </w:lvl>
+    <w:lvl w:ilvl="7" w:tplc="08090003" w:tentative="1">
+      <w:start w:val="1"/>
+      <w:numFmt w:val="bullet"/>
+      <w:lvlText w:val="o"/>
+      <w:lvlJc w:val="left"/>
+      <w:pPr>
+        <w:ind w:left="5760" w:hanging="360"/>
+      </w:pPr>
+      <w:rPr>
+        <w:rFonts w:ascii="Courier New" w:hAnsi="Courier New" w:cs="Courier New" w:hint="default"/>
+      </w:rPr>
+    </w:lvl>
+    <w:lvl w:ilvl="8" w:tplc="08090005" w:tentative="1">
+      <w:start w:val="1"/>
+      <w:numFmt w:val="bullet"/>
+      <w:lvlText w:val=""/>
+      <w:lvlJc w:val="left"/>
+      <w:pPr>
+        <w:ind w:left="6480" w:hanging="360"/>
+      </w:pPr>
+      <w:rPr>
+        <w:rFonts w:ascii="Wingdings" w:hAnsi="Wingdings" w:hint="default"/>
+      </w:rPr>
+    </w:lvl>
+  </w:abstractNum>
+  <w:num w:numId="1">
+    <w:abstractNumId w:val="1"/>
+  </w:num>
+  <w:num w:numId="2">
+    <w:abstractNumId w:val="0"/>
+  </w:num>
+</w:numbering>
 </file>
 
 <file path=word/styles.xml><?xml version="1.0" encoding="utf-8"?>
@@ -417,6 +894,49 @@
     <w:name w:val="Normal"/>
     <w:qFormat/>
   </w:style>
+  <w:style w:type="paragraph" w:styleId="Heading1">
+    <w:name w:val="heading 1"/>
+    <w:basedOn w:val="Normal"/>
+    <w:next w:val="Normal"/>
+    <w:link w:val="Heading1Char"/>
+    <w:uiPriority w:val="9"/>
+    <w:qFormat/>
+    <w:rsid w:val="00813ACE"/>
+    <w:pPr>
+      <w:keepNext/>
+      <w:keepLines/>
+      <w:spacing w:before="240"/>
+      <w:outlineLvl w:val="0"/>
+    </w:pPr>
+    <w:rPr>
+      <w:rFonts w:asciiTheme="majorHAnsi" w:eastAsiaTheme="majorEastAsia" w:hAnsiTheme="majorHAnsi" w:cstheme="majorBidi"/>
+      <w:color w:val="2F5496" w:themeColor="accent1" w:themeShade="BF"/>
+      <w:sz w:val="32"/>
+      <w:szCs w:val="32"/>
+    </w:rPr>
+  </w:style>
+  <w:style w:type="paragraph" w:styleId="Heading2">
+    <w:name w:val="heading 2"/>
+    <w:basedOn w:val="Normal"/>
+    <w:next w:val="Normal"/>
+    <w:link w:val="Heading2Char"/>
+    <w:uiPriority w:val="9"/>
+    <w:unhideWhenUsed/>
+    <w:qFormat/>
+    <w:rsid w:val="00C16BA3"/>
+    <w:pPr>
+      <w:keepNext/>
+      <w:keepLines/>
+      <w:spacing w:before="40"/>
+      <w:outlineLvl w:val="1"/>
+    </w:pPr>
+    <w:rPr>
+      <w:rFonts w:asciiTheme="majorHAnsi" w:eastAsiaTheme="majorEastAsia" w:hAnsiTheme="majorHAnsi" w:cstheme="majorBidi"/>
+      <w:color w:val="2F5496" w:themeColor="accent1" w:themeShade="BF"/>
+      <w:sz w:val="26"/>
+      <w:szCs w:val="26"/>
+    </w:rPr>
+  </w:style>
   <w:style w:type="character" w:default="1" w:styleId="DefaultParagraphFont">
     <w:name w:val="Default Paragraph Font"/>
     <w:uiPriority w:val="1"/>
@@ -443,6 +963,126 @@
     <w:uiPriority w:val="99"/>
     <w:semiHidden/>
     <w:unhideWhenUsed/>
+  </w:style>
+  <w:style w:type="paragraph" w:styleId="ListParagraph">
+    <w:name w:val="List Paragraph"/>
+    <w:basedOn w:val="Normal"/>
+    <w:uiPriority w:val="34"/>
+    <w:qFormat/>
+    <w:rsid w:val="00813ACE"/>
+    <w:pPr>
+      <w:ind w:left="720"/>
+      <w:contextualSpacing/>
+    </w:pPr>
+  </w:style>
+  <w:style w:type="paragraph" w:styleId="Title">
+    <w:name w:val="Title"/>
+    <w:basedOn w:val="Normal"/>
+    <w:next w:val="Normal"/>
+    <w:link w:val="TitleChar"/>
+    <w:uiPriority w:val="10"/>
+    <w:qFormat/>
+    <w:rsid w:val="00813ACE"/>
+    <w:pPr>
+      <w:contextualSpacing/>
+    </w:pPr>
+    <w:rPr>
+      <w:rFonts w:asciiTheme="majorHAnsi" w:eastAsiaTheme="majorEastAsia" w:hAnsiTheme="majorHAnsi" w:cstheme="majorBidi"/>
+      <w:spacing w:val="-10"/>
+      <w:kern w:val="28"/>
+      <w:sz w:val="56"/>
+      <w:szCs w:val="56"/>
+    </w:rPr>
+  </w:style>
+  <w:style w:type="character" w:customStyle="1" w:styleId="TitleChar">
+    <w:name w:val="Title Char"/>
+    <w:basedOn w:val="DefaultParagraphFont"/>
+    <w:link w:val="Title"/>
+    <w:uiPriority w:val="10"/>
+    <w:rsid w:val="00813ACE"/>
+    <w:rPr>
+      <w:rFonts w:asciiTheme="majorHAnsi" w:eastAsiaTheme="majorEastAsia" w:hAnsiTheme="majorHAnsi" w:cstheme="majorBidi"/>
+      <w:spacing w:val="-10"/>
+      <w:kern w:val="28"/>
+      <w:sz w:val="56"/>
+      <w:szCs w:val="56"/>
+    </w:rPr>
+  </w:style>
+  <w:style w:type="character" w:customStyle="1" w:styleId="Heading1Char">
+    <w:name w:val="Heading 1 Char"/>
+    <w:basedOn w:val="DefaultParagraphFont"/>
+    <w:link w:val="Heading1"/>
+    <w:uiPriority w:val="9"/>
+    <w:rsid w:val="00813ACE"/>
+    <w:rPr>
+      <w:rFonts w:asciiTheme="majorHAnsi" w:eastAsiaTheme="majorEastAsia" w:hAnsiTheme="majorHAnsi" w:cstheme="majorBidi"/>
+      <w:color w:val="2F5496" w:themeColor="accent1" w:themeShade="BF"/>
+      <w:sz w:val="32"/>
+      <w:szCs w:val="32"/>
+    </w:rPr>
+  </w:style>
+  <w:style w:type="character" w:styleId="IntenseReference">
+    <w:name w:val="Intense Reference"/>
+    <w:basedOn w:val="DefaultParagraphFont"/>
+    <w:uiPriority w:val="32"/>
+    <w:qFormat/>
+    <w:rsid w:val="00C16BA3"/>
+    <w:rPr>
+      <w:b/>
+      <w:bCs/>
+      <w:smallCaps/>
+      <w:color w:val="4472C4" w:themeColor="accent1"/>
+      <w:spacing w:val="5"/>
+    </w:rPr>
+  </w:style>
+  <w:style w:type="paragraph" w:styleId="Subtitle">
+    <w:name w:val="Subtitle"/>
+    <w:basedOn w:val="Normal"/>
+    <w:next w:val="Normal"/>
+    <w:link w:val="SubtitleChar"/>
+    <w:uiPriority w:val="11"/>
+    <w:qFormat/>
+    <w:rsid w:val="00C16BA3"/>
+    <w:pPr>
+      <w:numPr>
+        <w:ilvl w:val="1"/>
+      </w:numPr>
+      <w:spacing w:after="160"/>
+    </w:pPr>
+    <w:rPr>
+      <w:rFonts w:eastAsiaTheme="minorEastAsia"/>
+      <w:color w:val="5A5A5A" w:themeColor="text1" w:themeTint="A5"/>
+      <w:spacing w:val="15"/>
+      <w:sz w:val="22"/>
+      <w:szCs w:val="22"/>
+    </w:rPr>
+  </w:style>
+  <w:style w:type="character" w:customStyle="1" w:styleId="SubtitleChar">
+    <w:name w:val="Subtitle Char"/>
+    <w:basedOn w:val="DefaultParagraphFont"/>
+    <w:link w:val="Subtitle"/>
+    <w:uiPriority w:val="11"/>
+    <w:rsid w:val="00C16BA3"/>
+    <w:rPr>
+      <w:rFonts w:eastAsiaTheme="minorEastAsia"/>
+      <w:color w:val="5A5A5A" w:themeColor="text1" w:themeTint="A5"/>
+      <w:spacing w:val="15"/>
+      <w:sz w:val="22"/>
+      <w:szCs w:val="22"/>
+    </w:rPr>
+  </w:style>
+  <w:style w:type="character" w:customStyle="1" w:styleId="Heading2Char">
+    <w:name w:val="Heading 2 Char"/>
+    <w:basedOn w:val="DefaultParagraphFont"/>
+    <w:link w:val="Heading2"/>
+    <w:uiPriority w:val="9"/>
+    <w:rsid w:val="00C16BA3"/>
+    <w:rPr>
+      <w:rFonts w:asciiTheme="majorHAnsi" w:eastAsiaTheme="majorEastAsia" w:hAnsiTheme="majorHAnsi" w:cstheme="majorBidi"/>
+      <w:color w:val="2F5496" w:themeColor="accent1" w:themeShade="BF"/>
+      <w:sz w:val="26"/>
+      <w:szCs w:val="26"/>
+    </w:rPr>
   </w:style>
 </w:styles>
 </file>

</xml_diff>

<commit_message>
Confirm headline for draft document
</commit_message>
<xml_diff>
--- a/onlineStoreProject/document/ProjectPlan.docx
+++ b/onlineStoreProject/document/ProjectPlan.docx
@@ -17,6 +17,10 @@
       </w:r>
     </w:p>
     <w:p>
+      <w:bookmarkStart w:id="0" w:name="_GoBack"/>
+      <w:bookmarkEnd w:id="0"/>
+    </w:p>
+    <w:p>
       <w:pPr>
         <w:pStyle w:val="Heading1"/>
         <w:rPr>
@@ -141,14 +145,12 @@
           <w:rStyle w:val="IntenseReference"/>
         </w:rPr>
       </w:pPr>
-      <w:proofErr w:type="spellStart"/>
       <w:r>
         <w:rPr>
           <w:rStyle w:val="IntenseReference"/>
         </w:rPr>
         <w:t>WireFrame</w:t>
       </w:r>
-      <w:proofErr w:type="spellEnd"/>
     </w:p>
     <w:p>
       <w:pPr>
@@ -171,8 +173,6 @@
         </w:rPr>
         <w:t>Concept</w:t>
       </w:r>
-      <w:bookmarkStart w:id="0" w:name="_GoBack"/>
-      <w:bookmarkEnd w:id="0"/>
     </w:p>
     <w:p>
       <w:pPr>

</xml_diff>